<commit_message>
atualização da ata referente aos dias 29/11 e 30/11
</commit_message>
<xml_diff>
--- a/Arquivos/arquivos gerais/ATAS.docx
+++ b/Arquivos/arquivos gerais/ATAS.docx
@@ -44258,6 +44258,2510 @@
         </w:tc>
       </w:tr>
     </w:tbl>
+    <w:p>
+      <w:pPr>
+        <w:spacing w:after="0" w:line="240" w:lineRule="auto"/>
+        <w:rPr>
+          <w:rFonts w:ascii="Arial" w:eastAsia="Times New Roman" w:hAnsi="Arial" w:cs="Arial"/>
+          <w:lang w:eastAsia="pt-BR"/>
+        </w:rPr>
+      </w:pPr>
+    </w:p>
+    <w:p>
+      <w:pPr>
+        <w:jc w:val="center"/>
+        <w:rPr>
+          <w:rFonts w:ascii="Arial" w:hAnsi="Arial" w:cs="Arial"/>
+        </w:rPr>
+      </w:pPr>
+      <w:r>
+        <w:rPr>
+          <w:rFonts w:ascii="Arial" w:hAnsi="Arial" w:cs="Arial"/>
+          <w:b/>
+          <w:sz w:val="24"/>
+          <w:szCs w:val="24"/>
+        </w:rPr>
+        <w:lastRenderedPageBreak/>
+        <w:t>Reunião</w:t>
+      </w:r>
+      <w:r>
+        <w:rPr>
+          <w:rFonts w:ascii="Arial" w:hAnsi="Arial" w:cs="Arial"/>
+          <w:b/>
+          <w:sz w:val="24"/>
+          <w:szCs w:val="24"/>
+        </w:rPr>
+        <w:t xml:space="preserve"> Semanal </w:t>
+      </w:r>
+      <w:r>
+        <w:rPr>
+          <w:rFonts w:ascii="Arial" w:hAnsi="Arial" w:cs="Arial"/>
+          <w:b/>
+          <w:sz w:val="24"/>
+          <w:szCs w:val="24"/>
+        </w:rPr>
+        <w:t xml:space="preserve">– </w:t>
+      </w:r>
+      <w:r>
+        <w:rPr>
+          <w:rFonts w:ascii="Arial" w:hAnsi="Arial" w:cs="Arial"/>
+          <w:b/>
+          <w:sz w:val="24"/>
+          <w:szCs w:val="24"/>
+        </w:rPr>
+        <w:t>29</w:t>
+      </w:r>
+      <w:r>
+        <w:rPr>
+          <w:rFonts w:ascii="Arial" w:hAnsi="Arial" w:cs="Arial"/>
+          <w:b/>
+          <w:sz w:val="24"/>
+          <w:szCs w:val="24"/>
+        </w:rPr>
+        <w:t>/11</w:t>
+      </w:r>
+      <w:r>
+        <w:rPr>
+          <w:rFonts w:ascii="Arial" w:hAnsi="Arial" w:cs="Arial"/>
+          <w:b/>
+          <w:sz w:val="24"/>
+          <w:szCs w:val="24"/>
+        </w:rPr>
+        <w:t>/2023</w:t>
+      </w:r>
+    </w:p>
+    <w:tbl>
+      <w:tblPr>
+        <w:tblStyle w:val="Tabelacomgrade"/>
+        <w:tblW w:w="9557" w:type="dxa"/>
+        <w:tblInd w:w="-576" w:type="dxa"/>
+        <w:tblLook w:val="04A0" w:firstRow="1" w:lastRow="0" w:firstColumn="1" w:lastColumn="0" w:noHBand="0" w:noVBand="1"/>
+      </w:tblPr>
+      <w:tblGrid>
+        <w:gridCol w:w="3262"/>
+        <w:gridCol w:w="995"/>
+        <w:gridCol w:w="1080"/>
+        <w:gridCol w:w="917"/>
+        <w:gridCol w:w="3303"/>
+      </w:tblGrid>
+      <w:tr>
+        <w:tc>
+          <w:tcPr>
+            <w:tcW w:w="9557" w:type="dxa"/>
+            <w:gridSpan w:val="5"/>
+          </w:tcPr>
+          <w:p>
+            <w:pPr>
+              <w:jc w:val="center"/>
+              <w:rPr>
+                <w:rFonts w:ascii="Arial" w:hAnsi="Arial" w:cs="Arial"/>
+                <w:bCs/>
+                <w:sz w:val="20"/>
+                <w:szCs w:val="20"/>
+              </w:rPr>
+            </w:pPr>
+            <w:r>
+              <w:rPr>
+                <w:rFonts w:ascii="Arial" w:hAnsi="Arial" w:cs="Arial"/>
+                <w:bCs/>
+                <w:sz w:val="20"/>
+                <w:szCs w:val="20"/>
+              </w:rPr>
+              <w:t xml:space="preserve">Daily </w:t>
+            </w:r>
+            <w:r>
+              <w:rPr>
+                <w:rFonts w:ascii="Arial" w:hAnsi="Arial" w:cs="Arial"/>
+                <w:bCs/>
+                <w:sz w:val="20"/>
+                <w:szCs w:val="20"/>
+              </w:rPr>
+              <w:t>2</w:t>
+            </w:r>
+            <w:r>
+              <w:rPr>
+                <w:rFonts w:ascii="Arial" w:hAnsi="Arial" w:cs="Arial"/>
+                <w:bCs/>
+                <w:sz w:val="20"/>
+                <w:szCs w:val="20"/>
+              </w:rPr>
+              <w:t>9</w:t>
+            </w:r>
+            <w:r>
+              <w:rPr>
+                <w:rFonts w:ascii="Arial" w:hAnsi="Arial" w:cs="Arial"/>
+                <w:bCs/>
+                <w:sz w:val="20"/>
+                <w:szCs w:val="20"/>
+              </w:rPr>
+              <w:t>/</w:t>
+            </w:r>
+            <w:r>
+              <w:rPr>
+                <w:rFonts w:ascii="Arial" w:hAnsi="Arial" w:cs="Arial"/>
+                <w:bCs/>
+                <w:sz w:val="20"/>
+                <w:szCs w:val="20"/>
+              </w:rPr>
+              <w:t>11</w:t>
+            </w:r>
+            <w:r>
+              <w:rPr>
+                <w:rFonts w:ascii="Arial" w:hAnsi="Arial" w:cs="Arial"/>
+                <w:bCs/>
+                <w:sz w:val="20"/>
+                <w:szCs w:val="20"/>
+              </w:rPr>
+              <w:t>/2023</w:t>
+            </w:r>
+          </w:p>
+        </w:tc>
+      </w:tr>
+      <w:tr>
+        <w:tc>
+          <w:tcPr>
+            <w:tcW w:w="3262" w:type="dxa"/>
+          </w:tcPr>
+          <w:p>
+            <w:pPr>
+              <w:jc w:val="center"/>
+              <w:rPr>
+                <w:rFonts w:ascii="Arial" w:hAnsi="Arial" w:cs="Arial"/>
+                <w:bCs/>
+                <w:sz w:val="20"/>
+                <w:szCs w:val="20"/>
+              </w:rPr>
+            </w:pPr>
+            <w:r>
+              <w:rPr>
+                <w:rFonts w:ascii="Arial" w:hAnsi="Arial" w:cs="Arial"/>
+                <w:bCs/>
+                <w:sz w:val="20"/>
+                <w:szCs w:val="20"/>
+              </w:rPr>
+              <w:t>Presentes</w:t>
+            </w:r>
+          </w:p>
+        </w:tc>
+        <w:tc>
+          <w:tcPr>
+            <w:tcW w:w="995" w:type="dxa"/>
+          </w:tcPr>
+          <w:p>
+            <w:pPr>
+              <w:jc w:val="center"/>
+              <w:rPr>
+                <w:rFonts w:ascii="Arial" w:hAnsi="Arial" w:cs="Arial"/>
+                <w:bCs/>
+                <w:sz w:val="20"/>
+                <w:szCs w:val="20"/>
+              </w:rPr>
+            </w:pPr>
+            <w:r>
+              <w:rPr>
+                <w:rFonts w:ascii="Arial" w:hAnsi="Arial" w:cs="Arial"/>
+                <w:bCs/>
+                <w:sz w:val="20"/>
+                <w:szCs w:val="20"/>
+              </w:rPr>
+              <w:t>Horário chegada</w:t>
+            </w:r>
+          </w:p>
+        </w:tc>
+        <w:tc>
+          <w:tcPr>
+            <w:tcW w:w="1080" w:type="dxa"/>
+          </w:tcPr>
+          <w:p>
+            <w:pPr>
+              <w:jc w:val="center"/>
+              <w:rPr>
+                <w:rFonts w:ascii="Arial" w:hAnsi="Arial" w:cs="Arial"/>
+                <w:bCs/>
+                <w:sz w:val="20"/>
+                <w:szCs w:val="20"/>
+              </w:rPr>
+            </w:pPr>
+            <w:r>
+              <w:rPr>
+                <w:rFonts w:ascii="Arial" w:hAnsi="Arial" w:cs="Arial"/>
+                <w:bCs/>
+                <w:sz w:val="20"/>
+                <w:szCs w:val="20"/>
+              </w:rPr>
+              <w:t>Ausentes</w:t>
+            </w:r>
+          </w:p>
+        </w:tc>
+        <w:tc>
+          <w:tcPr>
+            <w:tcW w:w="917" w:type="dxa"/>
+          </w:tcPr>
+          <w:p>
+            <w:pPr>
+              <w:jc w:val="center"/>
+              <w:rPr>
+                <w:rFonts w:ascii="Arial" w:hAnsi="Arial" w:cs="Arial"/>
+                <w:bCs/>
+                <w:sz w:val="20"/>
+                <w:szCs w:val="20"/>
+              </w:rPr>
+            </w:pPr>
+            <w:r>
+              <w:rPr>
+                <w:rFonts w:ascii="Arial" w:hAnsi="Arial" w:cs="Arial"/>
+                <w:bCs/>
+                <w:sz w:val="20"/>
+                <w:szCs w:val="20"/>
+              </w:rPr>
+              <w:t>Motivo</w:t>
+            </w:r>
+          </w:p>
+        </w:tc>
+        <w:tc>
+          <w:tcPr>
+            <w:tcW w:w="3303" w:type="dxa"/>
+          </w:tcPr>
+          <w:p>
+            <w:pPr>
+              <w:jc w:val="center"/>
+              <w:rPr>
+                <w:rFonts w:ascii="Arial" w:hAnsi="Arial" w:cs="Arial"/>
+                <w:bCs/>
+                <w:sz w:val="20"/>
+                <w:szCs w:val="20"/>
+              </w:rPr>
+            </w:pPr>
+            <w:r>
+              <w:rPr>
+                <w:rFonts w:ascii="Arial" w:hAnsi="Arial" w:cs="Arial"/>
+                <w:bCs/>
+                <w:sz w:val="20"/>
+                <w:szCs w:val="20"/>
+              </w:rPr>
+              <w:t>Assunto</w:t>
+            </w:r>
+          </w:p>
+        </w:tc>
+      </w:tr>
+      <w:tr>
+        <w:tc>
+          <w:tcPr>
+            <w:tcW w:w="3262" w:type="dxa"/>
+          </w:tcPr>
+          <w:p>
+            <w:pPr>
+              <w:rPr>
+                <w:rFonts w:ascii="Arial" w:hAnsi="Arial" w:cs="Arial"/>
+                <w:bCs/>
+                <w:sz w:val="20"/>
+                <w:szCs w:val="20"/>
+              </w:rPr>
+            </w:pPr>
+            <w:r>
+              <w:rPr>
+                <w:rFonts w:ascii="Arial" w:hAnsi="Arial" w:cs="Arial"/>
+                <w:bCs/>
+                <w:sz w:val="20"/>
+                <w:szCs w:val="20"/>
+              </w:rPr>
+              <w:t>Ana Catarina</w:t>
+            </w:r>
+          </w:p>
+        </w:tc>
+        <w:tc>
+          <w:tcPr>
+            <w:tcW w:w="995" w:type="dxa"/>
+          </w:tcPr>
+          <w:p>
+            <w:pPr>
+              <w:jc w:val="center"/>
+              <w:rPr>
+                <w:rFonts w:ascii="Arial" w:hAnsi="Arial" w:cs="Arial"/>
+                <w:bCs/>
+                <w:sz w:val="20"/>
+                <w:szCs w:val="20"/>
+              </w:rPr>
+            </w:pPr>
+            <w:r>
+              <w:rPr>
+                <w:rFonts w:ascii="Arial" w:hAnsi="Arial" w:cs="Arial"/>
+                <w:bCs/>
+                <w:sz w:val="20"/>
+                <w:szCs w:val="20"/>
+              </w:rPr>
+              <w:t>16:40</w:t>
+            </w:r>
+          </w:p>
+        </w:tc>
+        <w:tc>
+          <w:tcPr>
+            <w:tcW w:w="1080" w:type="dxa"/>
+          </w:tcPr>
+          <w:p>
+            <w:pPr>
+              <w:jc w:val="center"/>
+              <w:rPr>
+                <w:rFonts w:ascii="Arial" w:hAnsi="Arial" w:cs="Arial"/>
+                <w:b/>
+              </w:rPr>
+            </w:pPr>
+            <w:r>
+              <w:rPr>
+                <w:rFonts w:ascii="Arial" w:hAnsi="Arial" w:cs="Arial"/>
+                <w:b/>
+              </w:rPr>
+              <w:t>-</w:t>
+            </w:r>
+          </w:p>
+        </w:tc>
+        <w:tc>
+          <w:tcPr>
+            <w:tcW w:w="917" w:type="dxa"/>
+          </w:tcPr>
+          <w:p>
+            <w:pPr>
+              <w:jc w:val="center"/>
+              <w:rPr>
+                <w:rFonts w:ascii="Arial" w:hAnsi="Arial" w:cs="Arial"/>
+                <w:b/>
+                <w:sz w:val="24"/>
+                <w:szCs w:val="24"/>
+              </w:rPr>
+            </w:pPr>
+            <w:r>
+              <w:rPr>
+                <w:rFonts w:ascii="Arial" w:hAnsi="Arial" w:cs="Arial"/>
+                <w:b/>
+                <w:sz w:val="24"/>
+                <w:szCs w:val="24"/>
+              </w:rPr>
+              <w:t>-</w:t>
+            </w:r>
+          </w:p>
+        </w:tc>
+        <w:tc>
+          <w:tcPr>
+            <w:tcW w:w="3303" w:type="dxa"/>
+            <w:vMerge w:val="restart"/>
+          </w:tcPr>
+          <w:p>
+            <w:pPr>
+              <w:rPr>
+                <w:rFonts w:ascii="Arial" w:hAnsi="Arial" w:cs="Arial"/>
+                <w:bCs/>
+                <w:sz w:val="20"/>
+                <w:szCs w:val="20"/>
+              </w:rPr>
+            </w:pPr>
+          </w:p>
+          <w:p>
+            <w:pPr>
+              <w:rPr>
+                <w:rFonts w:ascii="Arial" w:hAnsi="Arial" w:cs="Arial"/>
+                <w:bCs/>
+                <w:sz w:val="20"/>
+                <w:szCs w:val="20"/>
+              </w:rPr>
+            </w:pPr>
+            <w:r>
+              <w:rPr>
+                <w:rFonts w:ascii="Arial" w:hAnsi="Arial" w:cs="Arial"/>
+                <w:bCs/>
+                <w:sz w:val="20"/>
+                <w:szCs w:val="20"/>
+              </w:rPr>
+              <w:t>- Integração cadastro de armazém</w:t>
+            </w:r>
+          </w:p>
+          <w:p>
+            <w:pPr>
+              <w:rPr>
+                <w:rFonts w:ascii="Arial" w:hAnsi="Arial" w:cs="Arial"/>
+                <w:bCs/>
+                <w:sz w:val="20"/>
+                <w:szCs w:val="20"/>
+              </w:rPr>
+            </w:pPr>
+            <w:r>
+              <w:rPr>
+                <w:rFonts w:ascii="Arial" w:hAnsi="Arial" w:cs="Arial"/>
+                <w:bCs/>
+                <w:sz w:val="20"/>
+                <w:szCs w:val="20"/>
+              </w:rPr>
+              <w:t>- Discussão sobre o documento de gestão de mudança</w:t>
+            </w:r>
+            <w:r>
+              <w:rPr>
+                <w:rFonts w:ascii="Arial" w:hAnsi="Arial" w:cs="Arial"/>
+                <w:bCs/>
+                <w:sz w:val="20"/>
+                <w:szCs w:val="20"/>
+              </w:rPr>
+              <w:t xml:space="preserve"> -</w:t>
+            </w:r>
+            <w:r>
+              <w:rPr>
+                <w:rFonts w:ascii="Arial" w:hAnsi="Arial" w:cs="Arial"/>
+                <w:bCs/>
+                <w:sz w:val="20"/>
+                <w:szCs w:val="20"/>
+              </w:rPr>
+              <w:t xml:space="preserve"> </w:t>
+            </w:r>
+            <w:r>
+              <w:rPr>
+                <w:rFonts w:ascii="Arial" w:hAnsi="Arial" w:cs="Arial"/>
+                <w:bCs/>
+                <w:sz w:val="20"/>
+                <w:szCs w:val="20"/>
+              </w:rPr>
+              <w:t>gmud</w:t>
+            </w:r>
+          </w:p>
+          <w:p>
+            <w:pPr>
+              <w:rPr>
+                <w:rFonts w:ascii="Arial" w:hAnsi="Arial" w:cs="Arial"/>
+                <w:bCs/>
+                <w:sz w:val="20"/>
+                <w:szCs w:val="20"/>
+              </w:rPr>
+            </w:pPr>
+          </w:p>
+          <w:p>
+            <w:pPr>
+              <w:rPr>
+                <w:rFonts w:ascii="Arial" w:hAnsi="Arial" w:cs="Arial"/>
+                <w:bCs/>
+                <w:sz w:val="20"/>
+                <w:szCs w:val="20"/>
+              </w:rPr>
+            </w:pPr>
+          </w:p>
+          <w:p>
+            <w:pPr>
+              <w:rPr>
+                <w:rFonts w:ascii="Arial" w:hAnsi="Arial" w:cs="Arial"/>
+                <w:bCs/>
+                <w:sz w:val="20"/>
+                <w:szCs w:val="20"/>
+              </w:rPr>
+            </w:pPr>
+          </w:p>
+        </w:tc>
+      </w:tr>
+      <w:tr>
+        <w:tc>
+          <w:tcPr>
+            <w:tcW w:w="3262" w:type="dxa"/>
+          </w:tcPr>
+          <w:p>
+            <w:pPr>
+              <w:rPr>
+                <w:rFonts w:ascii="Arial" w:hAnsi="Arial" w:cs="Arial"/>
+                <w:bCs/>
+                <w:sz w:val="20"/>
+                <w:szCs w:val="20"/>
+              </w:rPr>
+            </w:pPr>
+            <w:r>
+              <w:rPr>
+                <w:rFonts w:ascii="Arial" w:hAnsi="Arial" w:cs="Arial"/>
+                <w:bCs/>
+                <w:sz w:val="20"/>
+                <w:szCs w:val="20"/>
+              </w:rPr>
+              <w:t>Emmily Ferreira</w:t>
+            </w:r>
+          </w:p>
+        </w:tc>
+        <w:tc>
+          <w:tcPr>
+            <w:tcW w:w="995" w:type="dxa"/>
+          </w:tcPr>
+          <w:p>
+            <w:pPr>
+              <w:jc w:val="center"/>
+              <w:rPr>
+                <w:rFonts w:ascii="Arial" w:hAnsi="Arial" w:cs="Arial"/>
+                <w:bCs/>
+                <w:sz w:val="20"/>
+                <w:szCs w:val="20"/>
+              </w:rPr>
+            </w:pPr>
+            <w:r>
+              <w:rPr>
+                <w:rFonts w:ascii="Arial" w:hAnsi="Arial" w:cs="Arial"/>
+                <w:bCs/>
+                <w:sz w:val="20"/>
+                <w:szCs w:val="20"/>
+              </w:rPr>
+              <w:t>16:40</w:t>
+            </w:r>
+          </w:p>
+        </w:tc>
+        <w:tc>
+          <w:tcPr>
+            <w:tcW w:w="1080" w:type="dxa"/>
+          </w:tcPr>
+          <w:p>
+            <w:pPr>
+              <w:jc w:val="center"/>
+              <w:rPr>
+                <w:rFonts w:ascii="Arial" w:hAnsi="Arial" w:cs="Arial"/>
+                <w:b/>
+              </w:rPr>
+            </w:pPr>
+            <w:r>
+              <w:rPr>
+                <w:rFonts w:ascii="Arial" w:hAnsi="Arial" w:cs="Arial"/>
+                <w:b/>
+              </w:rPr>
+              <w:t>-</w:t>
+            </w:r>
+          </w:p>
+        </w:tc>
+        <w:tc>
+          <w:tcPr>
+            <w:tcW w:w="917" w:type="dxa"/>
+          </w:tcPr>
+          <w:p>
+            <w:pPr>
+              <w:jc w:val="center"/>
+              <w:rPr>
+                <w:rFonts w:ascii="Arial" w:hAnsi="Arial" w:cs="Arial"/>
+                <w:b/>
+                <w:sz w:val="24"/>
+                <w:szCs w:val="24"/>
+              </w:rPr>
+            </w:pPr>
+            <w:r>
+              <w:rPr>
+                <w:rFonts w:ascii="Arial" w:hAnsi="Arial" w:cs="Arial"/>
+                <w:b/>
+                <w:sz w:val="24"/>
+                <w:szCs w:val="24"/>
+              </w:rPr>
+              <w:t>-</w:t>
+            </w:r>
+          </w:p>
+        </w:tc>
+        <w:tc>
+          <w:tcPr>
+            <w:tcW w:w="3303" w:type="dxa"/>
+            <w:vMerge/>
+          </w:tcPr>
+          <w:p>
+            <w:pPr>
+              <w:rPr>
+                <w:rFonts w:ascii="Arial" w:hAnsi="Arial" w:cs="Arial"/>
+                <w:b/>
+                <w:sz w:val="24"/>
+                <w:szCs w:val="24"/>
+              </w:rPr>
+            </w:pPr>
+          </w:p>
+        </w:tc>
+      </w:tr>
+      <w:tr>
+        <w:tc>
+          <w:tcPr>
+            <w:tcW w:w="3262" w:type="dxa"/>
+          </w:tcPr>
+          <w:p>
+            <w:pPr>
+              <w:rPr>
+                <w:rFonts w:ascii="Arial" w:hAnsi="Arial" w:cs="Arial"/>
+                <w:bCs/>
+                <w:sz w:val="20"/>
+                <w:szCs w:val="20"/>
+              </w:rPr>
+            </w:pPr>
+            <w:r>
+              <w:rPr>
+                <w:rFonts w:ascii="Arial" w:hAnsi="Arial" w:cs="Arial"/>
+                <w:bCs/>
+                <w:sz w:val="20"/>
+                <w:szCs w:val="20"/>
+              </w:rPr>
+              <w:t>Gustavo Ferreira</w:t>
+            </w:r>
+          </w:p>
+        </w:tc>
+        <w:tc>
+          <w:tcPr>
+            <w:tcW w:w="995" w:type="dxa"/>
+          </w:tcPr>
+          <w:p>
+            <w:pPr>
+              <w:jc w:val="center"/>
+              <w:rPr>
+                <w:rFonts w:ascii="Arial" w:hAnsi="Arial" w:cs="Arial"/>
+                <w:bCs/>
+                <w:sz w:val="20"/>
+                <w:szCs w:val="20"/>
+              </w:rPr>
+            </w:pPr>
+            <w:r>
+              <w:rPr>
+                <w:rFonts w:ascii="Arial" w:hAnsi="Arial" w:cs="Arial"/>
+                <w:bCs/>
+                <w:sz w:val="20"/>
+                <w:szCs w:val="20"/>
+              </w:rPr>
+              <w:t>16:40</w:t>
+            </w:r>
+          </w:p>
+        </w:tc>
+        <w:tc>
+          <w:tcPr>
+            <w:tcW w:w="1080" w:type="dxa"/>
+          </w:tcPr>
+          <w:p>
+            <w:pPr>
+              <w:jc w:val="center"/>
+              <w:rPr>
+                <w:rFonts w:ascii="Arial" w:hAnsi="Arial" w:cs="Arial"/>
+                <w:b/>
+              </w:rPr>
+            </w:pPr>
+            <w:r>
+              <w:rPr>
+                <w:rFonts w:ascii="Arial" w:hAnsi="Arial" w:cs="Arial"/>
+                <w:b/>
+              </w:rPr>
+              <w:t>-</w:t>
+            </w:r>
+          </w:p>
+        </w:tc>
+        <w:tc>
+          <w:tcPr>
+            <w:tcW w:w="917" w:type="dxa"/>
+          </w:tcPr>
+          <w:p>
+            <w:pPr>
+              <w:jc w:val="center"/>
+              <w:rPr>
+                <w:rFonts w:ascii="Arial" w:hAnsi="Arial" w:cs="Arial"/>
+                <w:b/>
+                <w:sz w:val="20"/>
+                <w:szCs w:val="20"/>
+              </w:rPr>
+            </w:pPr>
+            <w:r>
+              <w:rPr>
+                <w:rFonts w:ascii="Arial" w:hAnsi="Arial" w:cs="Arial"/>
+                <w:b/>
+                <w:sz w:val="24"/>
+                <w:szCs w:val="24"/>
+              </w:rPr>
+              <w:t>-</w:t>
+            </w:r>
+          </w:p>
+        </w:tc>
+        <w:tc>
+          <w:tcPr>
+            <w:tcW w:w="3303" w:type="dxa"/>
+            <w:vMerge/>
+          </w:tcPr>
+          <w:p>
+            <w:pPr>
+              <w:rPr>
+                <w:rFonts w:ascii="Arial" w:hAnsi="Arial" w:cs="Arial"/>
+                <w:b/>
+                <w:sz w:val="24"/>
+                <w:szCs w:val="24"/>
+              </w:rPr>
+            </w:pPr>
+          </w:p>
+        </w:tc>
+      </w:tr>
+      <w:tr>
+        <w:tc>
+          <w:tcPr>
+            <w:tcW w:w="3262" w:type="dxa"/>
+          </w:tcPr>
+          <w:p>
+            <w:pPr>
+              <w:rPr>
+                <w:rFonts w:ascii="Arial" w:hAnsi="Arial" w:cs="Arial"/>
+                <w:bCs/>
+                <w:sz w:val="20"/>
+                <w:szCs w:val="20"/>
+              </w:rPr>
+            </w:pPr>
+            <w:r>
+              <w:rPr>
+                <w:rFonts w:ascii="Arial" w:hAnsi="Arial" w:cs="Arial"/>
+                <w:bCs/>
+                <w:sz w:val="20"/>
+                <w:szCs w:val="20"/>
+              </w:rPr>
+              <w:t>Kauã Vidal</w:t>
+            </w:r>
+            <w:r>
+              <w:rPr>
+                <w:rFonts w:ascii="Arial" w:hAnsi="Arial" w:cs="Arial"/>
+                <w:bCs/>
+                <w:sz w:val="20"/>
+                <w:szCs w:val="20"/>
+              </w:rPr>
+              <w:t xml:space="preserve"> </w:t>
+            </w:r>
+          </w:p>
+        </w:tc>
+        <w:tc>
+          <w:tcPr>
+            <w:tcW w:w="995" w:type="dxa"/>
+          </w:tcPr>
+          <w:p>
+            <w:pPr>
+              <w:jc w:val="center"/>
+              <w:rPr>
+                <w:rFonts w:ascii="Arial" w:hAnsi="Arial" w:cs="Arial"/>
+                <w:sz w:val="20"/>
+                <w:szCs w:val="20"/>
+              </w:rPr>
+            </w:pPr>
+            <w:r>
+              <w:rPr>
+                <w:rFonts w:ascii="Arial" w:hAnsi="Arial" w:cs="Arial"/>
+                <w:bCs/>
+                <w:sz w:val="20"/>
+                <w:szCs w:val="20"/>
+              </w:rPr>
+              <w:t>16:40</w:t>
+            </w:r>
+          </w:p>
+        </w:tc>
+        <w:tc>
+          <w:tcPr>
+            <w:tcW w:w="1080" w:type="dxa"/>
+          </w:tcPr>
+          <w:p>
+            <w:pPr>
+              <w:jc w:val="center"/>
+              <w:rPr>
+                <w:rFonts w:ascii="Arial" w:hAnsi="Arial" w:cs="Arial"/>
+                <w:bCs/>
+              </w:rPr>
+            </w:pPr>
+            <w:r>
+              <w:rPr>
+                <w:rFonts w:ascii="Arial" w:hAnsi="Arial" w:cs="Arial"/>
+                <w:b/>
+              </w:rPr>
+              <w:t>-</w:t>
+            </w:r>
+          </w:p>
+        </w:tc>
+        <w:tc>
+          <w:tcPr>
+            <w:tcW w:w="917" w:type="dxa"/>
+          </w:tcPr>
+          <w:p>
+            <w:pPr>
+              <w:jc w:val="center"/>
+              <w:rPr>
+                <w:rFonts w:ascii="Arial" w:hAnsi="Arial" w:cs="Arial"/>
+                <w:bCs/>
+                <w:sz w:val="20"/>
+                <w:szCs w:val="20"/>
+              </w:rPr>
+            </w:pPr>
+            <w:r>
+              <w:rPr>
+                <w:rFonts w:ascii="Arial" w:hAnsi="Arial" w:cs="Arial"/>
+                <w:b/>
+                <w:sz w:val="24"/>
+                <w:szCs w:val="24"/>
+              </w:rPr>
+              <w:t>-</w:t>
+            </w:r>
+          </w:p>
+        </w:tc>
+        <w:tc>
+          <w:tcPr>
+            <w:tcW w:w="3303" w:type="dxa"/>
+            <w:vMerge/>
+          </w:tcPr>
+          <w:p>
+            <w:pPr>
+              <w:rPr>
+                <w:rFonts w:ascii="Arial" w:hAnsi="Arial" w:cs="Arial"/>
+                <w:b/>
+                <w:sz w:val="24"/>
+                <w:szCs w:val="24"/>
+              </w:rPr>
+            </w:pPr>
+          </w:p>
+        </w:tc>
+      </w:tr>
+      <w:tr>
+        <w:trPr>
+          <w:trHeight w:val="372"/>
+        </w:trPr>
+        <w:tc>
+          <w:tcPr>
+            <w:tcW w:w="3262" w:type="dxa"/>
+          </w:tcPr>
+          <w:p>
+            <w:pPr>
+              <w:rPr>
+                <w:rFonts w:ascii="Arial" w:hAnsi="Arial" w:cs="Arial"/>
+                <w:bCs/>
+                <w:sz w:val="20"/>
+                <w:szCs w:val="20"/>
+              </w:rPr>
+            </w:pPr>
+            <w:r>
+              <w:rPr>
+                <w:rFonts w:ascii="Arial" w:hAnsi="Arial" w:cs="Arial"/>
+                <w:bCs/>
+                <w:sz w:val="20"/>
+                <w:szCs w:val="20"/>
+              </w:rPr>
+              <w:t>Kauan Parente</w:t>
+            </w:r>
+          </w:p>
+        </w:tc>
+        <w:tc>
+          <w:tcPr>
+            <w:tcW w:w="995" w:type="dxa"/>
+          </w:tcPr>
+          <w:p>
+            <w:pPr>
+              <w:jc w:val="center"/>
+              <w:rPr>
+                <w:rFonts w:ascii="Arial" w:hAnsi="Arial" w:cs="Arial"/>
+                <w:b/>
+                <w:sz w:val="24"/>
+                <w:szCs w:val="24"/>
+              </w:rPr>
+            </w:pPr>
+            <w:r>
+              <w:rPr>
+                <w:rFonts w:ascii="Arial" w:hAnsi="Arial" w:cs="Arial"/>
+                <w:bCs/>
+                <w:sz w:val="20"/>
+                <w:szCs w:val="20"/>
+              </w:rPr>
+              <w:t>16:40</w:t>
+            </w:r>
+          </w:p>
+        </w:tc>
+        <w:tc>
+          <w:tcPr>
+            <w:tcW w:w="1080" w:type="dxa"/>
+          </w:tcPr>
+          <w:p>
+            <w:pPr>
+              <w:jc w:val="center"/>
+              <w:rPr>
+                <w:rFonts w:ascii="Arial" w:hAnsi="Arial" w:cs="Arial"/>
+                <w:b/>
+              </w:rPr>
+            </w:pPr>
+            <w:r>
+              <w:rPr>
+                <w:rFonts w:ascii="Arial" w:hAnsi="Arial" w:cs="Arial"/>
+                <w:b/>
+              </w:rPr>
+              <w:t>-</w:t>
+            </w:r>
+          </w:p>
+        </w:tc>
+        <w:tc>
+          <w:tcPr>
+            <w:tcW w:w="917" w:type="dxa"/>
+          </w:tcPr>
+          <w:p>
+            <w:pPr>
+              <w:jc w:val="center"/>
+              <w:rPr>
+                <w:rFonts w:ascii="Arial" w:hAnsi="Arial" w:cs="Arial"/>
+                <w:bCs/>
+                <w:sz w:val="20"/>
+                <w:szCs w:val="20"/>
+              </w:rPr>
+            </w:pPr>
+            <w:r>
+              <w:rPr>
+                <w:rFonts w:ascii="Arial" w:hAnsi="Arial" w:cs="Arial"/>
+                <w:b/>
+                <w:sz w:val="24"/>
+                <w:szCs w:val="24"/>
+              </w:rPr>
+              <w:t>-</w:t>
+            </w:r>
+          </w:p>
+        </w:tc>
+        <w:tc>
+          <w:tcPr>
+            <w:tcW w:w="3303" w:type="dxa"/>
+            <w:vMerge/>
+          </w:tcPr>
+          <w:p>
+            <w:pPr>
+              <w:rPr>
+                <w:rFonts w:ascii="Arial" w:hAnsi="Arial" w:cs="Arial"/>
+                <w:b/>
+                <w:sz w:val="24"/>
+                <w:szCs w:val="24"/>
+              </w:rPr>
+            </w:pPr>
+          </w:p>
+        </w:tc>
+      </w:tr>
+      <w:tr>
+        <w:trPr>
+          <w:trHeight w:val="136"/>
+        </w:trPr>
+        <w:tc>
+          <w:tcPr>
+            <w:tcW w:w="3262" w:type="dxa"/>
+          </w:tcPr>
+          <w:p>
+            <w:pPr>
+              <w:rPr>
+                <w:rFonts w:ascii="Arial" w:hAnsi="Arial" w:cs="Arial"/>
+                <w:bCs/>
+                <w:sz w:val="20"/>
+                <w:szCs w:val="20"/>
+              </w:rPr>
+            </w:pPr>
+            <w:r>
+              <w:rPr>
+                <w:rFonts w:ascii="Arial" w:hAnsi="Arial" w:cs="Arial"/>
+                <w:bCs/>
+                <w:sz w:val="20"/>
+                <w:szCs w:val="20"/>
+              </w:rPr>
+              <w:t>Michelly Mendes</w:t>
+            </w:r>
+            <w:r>
+              <w:rPr>
+                <w:rFonts w:ascii="Arial" w:hAnsi="Arial" w:cs="Arial"/>
+                <w:bCs/>
+                <w:sz w:val="20"/>
+                <w:szCs w:val="20"/>
+              </w:rPr>
+              <w:t xml:space="preserve"> </w:t>
+            </w:r>
+          </w:p>
+        </w:tc>
+        <w:tc>
+          <w:tcPr>
+            <w:tcW w:w="995" w:type="dxa"/>
+          </w:tcPr>
+          <w:p>
+            <w:pPr>
+              <w:jc w:val="center"/>
+              <w:rPr>
+                <w:rFonts w:ascii="Arial" w:hAnsi="Arial" w:cs="Arial"/>
+                <w:b/>
+                <w:sz w:val="24"/>
+                <w:szCs w:val="24"/>
+              </w:rPr>
+            </w:pPr>
+            <w:r>
+              <w:rPr>
+                <w:rFonts w:ascii="Arial" w:hAnsi="Arial" w:cs="Arial"/>
+                <w:bCs/>
+                <w:sz w:val="20"/>
+                <w:szCs w:val="20"/>
+              </w:rPr>
+              <w:t>16:40</w:t>
+            </w:r>
+          </w:p>
+        </w:tc>
+        <w:tc>
+          <w:tcPr>
+            <w:tcW w:w="1080" w:type="dxa"/>
+          </w:tcPr>
+          <w:p>
+            <w:pPr>
+              <w:jc w:val="center"/>
+              <w:rPr>
+                <w:rFonts w:ascii="Arial" w:hAnsi="Arial" w:cs="Arial"/>
+                <w:b/>
+              </w:rPr>
+            </w:pPr>
+            <w:r>
+              <w:rPr>
+                <w:rFonts w:ascii="Arial" w:hAnsi="Arial" w:cs="Arial"/>
+                <w:b/>
+              </w:rPr>
+              <w:t>-</w:t>
+            </w:r>
+          </w:p>
+        </w:tc>
+        <w:tc>
+          <w:tcPr>
+            <w:tcW w:w="917" w:type="dxa"/>
+          </w:tcPr>
+          <w:p>
+            <w:pPr>
+              <w:jc w:val="center"/>
+              <w:rPr>
+                <w:rFonts w:ascii="Arial" w:hAnsi="Arial" w:cs="Arial"/>
+                <w:b/>
+                <w:sz w:val="20"/>
+                <w:szCs w:val="20"/>
+              </w:rPr>
+            </w:pPr>
+            <w:r>
+              <w:rPr>
+                <w:rFonts w:ascii="Arial" w:hAnsi="Arial" w:cs="Arial"/>
+                <w:b/>
+                <w:sz w:val="24"/>
+                <w:szCs w:val="24"/>
+              </w:rPr>
+              <w:t>-</w:t>
+            </w:r>
+          </w:p>
+        </w:tc>
+        <w:tc>
+          <w:tcPr>
+            <w:tcW w:w="3303" w:type="dxa"/>
+            <w:vMerge/>
+          </w:tcPr>
+          <w:p>
+            <w:pPr>
+              <w:rPr>
+                <w:rFonts w:ascii="Arial" w:hAnsi="Arial" w:cs="Arial"/>
+                <w:b/>
+                <w:sz w:val="24"/>
+                <w:szCs w:val="24"/>
+              </w:rPr>
+            </w:pPr>
+          </w:p>
+        </w:tc>
+      </w:tr>
+      <w:tr>
+        <w:trPr>
+          <w:trHeight w:val="70"/>
+        </w:trPr>
+        <w:tc>
+          <w:tcPr>
+            <w:tcW w:w="3262" w:type="dxa"/>
+          </w:tcPr>
+          <w:p>
+            <w:pPr>
+              <w:rPr>
+                <w:rFonts w:ascii="Arial" w:hAnsi="Arial" w:cs="Arial"/>
+                <w:bCs/>
+                <w:sz w:val="20"/>
+                <w:szCs w:val="20"/>
+              </w:rPr>
+            </w:pPr>
+            <w:r>
+              <w:rPr>
+                <w:rFonts w:ascii="Arial" w:hAnsi="Arial" w:cs="Arial"/>
+                <w:bCs/>
+                <w:sz w:val="20"/>
+                <w:szCs w:val="20"/>
+              </w:rPr>
+              <w:t xml:space="preserve">Renan Alves </w:t>
+            </w:r>
+            <w:r>
+              <w:rPr>
+                <w:rFonts w:ascii="Arial" w:hAnsi="Arial" w:cs="Arial"/>
+                <w:bCs/>
+                <w:sz w:val="20"/>
+                <w:szCs w:val="20"/>
+              </w:rPr>
+              <w:t>- Scrum Master</w:t>
+            </w:r>
+          </w:p>
+        </w:tc>
+        <w:tc>
+          <w:tcPr>
+            <w:tcW w:w="995" w:type="dxa"/>
+          </w:tcPr>
+          <w:p>
+            <w:pPr>
+              <w:jc w:val="center"/>
+              <w:rPr>
+                <w:rFonts w:ascii="Arial" w:hAnsi="Arial" w:cs="Arial"/>
+                <w:b/>
+                <w:sz w:val="24"/>
+                <w:szCs w:val="24"/>
+              </w:rPr>
+            </w:pPr>
+            <w:r>
+              <w:rPr>
+                <w:rFonts w:ascii="Arial" w:hAnsi="Arial" w:cs="Arial"/>
+                <w:bCs/>
+                <w:sz w:val="20"/>
+                <w:szCs w:val="20"/>
+              </w:rPr>
+              <w:t>16:40</w:t>
+            </w:r>
+          </w:p>
+        </w:tc>
+        <w:tc>
+          <w:tcPr>
+            <w:tcW w:w="1080" w:type="dxa"/>
+          </w:tcPr>
+          <w:p>
+            <w:pPr>
+              <w:jc w:val="center"/>
+              <w:rPr>
+                <w:rFonts w:ascii="Arial" w:hAnsi="Arial" w:cs="Arial"/>
+                <w:bCs/>
+              </w:rPr>
+            </w:pPr>
+            <w:r>
+              <w:rPr>
+                <w:rFonts w:ascii="Arial" w:hAnsi="Arial" w:cs="Arial"/>
+                <w:b/>
+              </w:rPr>
+              <w:t>-</w:t>
+            </w:r>
+          </w:p>
+        </w:tc>
+        <w:tc>
+          <w:tcPr>
+            <w:tcW w:w="917" w:type="dxa"/>
+          </w:tcPr>
+          <w:p>
+            <w:pPr>
+              <w:jc w:val="center"/>
+              <w:rPr>
+                <w:rFonts w:ascii="Arial" w:hAnsi="Arial" w:cs="Arial"/>
+                <w:bCs/>
+                <w:sz w:val="20"/>
+                <w:szCs w:val="20"/>
+              </w:rPr>
+            </w:pPr>
+            <w:r>
+              <w:rPr>
+                <w:rFonts w:ascii="Arial" w:hAnsi="Arial" w:cs="Arial"/>
+                <w:b/>
+                <w:sz w:val="24"/>
+                <w:szCs w:val="24"/>
+              </w:rPr>
+              <w:t>-</w:t>
+            </w:r>
+          </w:p>
+        </w:tc>
+        <w:tc>
+          <w:tcPr>
+            <w:tcW w:w="3303" w:type="dxa"/>
+            <w:vMerge/>
+          </w:tcPr>
+          <w:p>
+            <w:pPr>
+              <w:rPr>
+                <w:rFonts w:ascii="Arial" w:hAnsi="Arial" w:cs="Arial"/>
+                <w:b/>
+                <w:sz w:val="24"/>
+                <w:szCs w:val="24"/>
+              </w:rPr>
+            </w:pPr>
+          </w:p>
+        </w:tc>
+      </w:tr>
+    </w:tbl>
+    <w:p>
+      <w:pPr>
+        <w:rPr>
+          <w:rFonts w:ascii="Arial" w:hAnsi="Arial" w:cs="Arial"/>
+          <w:b/>
+          <w:sz w:val="24"/>
+          <w:szCs w:val="24"/>
+        </w:rPr>
+      </w:pPr>
+    </w:p>
+    <w:p>
+      <w:pPr>
+        <w:rPr>
+          <w:rFonts w:ascii="Arial" w:hAnsi="Arial" w:cs="Arial"/>
+          <w:b/>
+          <w:sz w:val="24"/>
+          <w:szCs w:val="24"/>
+        </w:rPr>
+      </w:pPr>
+      <w:r>
+        <w:rPr>
+          <w:rFonts w:ascii="Arial" w:hAnsi="Arial" w:cs="Arial"/>
+        </w:rPr>
+        <w:t>Na reunião,</w:t>
+      </w:r>
+      <w:r>
+        <w:rPr>
+          <w:rFonts w:ascii="Arial" w:hAnsi="Arial" w:cs="Arial"/>
+        </w:rPr>
+        <w:t xml:space="preserve"> houve</w:t>
+      </w:r>
+      <w:r>
+        <w:rPr>
+          <w:rFonts w:ascii="Arial" w:hAnsi="Arial" w:cs="Arial"/>
+        </w:rPr>
+        <w:t xml:space="preserve"> um consenso entre os membros da equipe em relação à iniciativa de integração do cadastro de armazém</w:t>
+      </w:r>
+      <w:r>
+        <w:rPr>
+          <w:rFonts w:ascii="Arial" w:hAnsi="Arial" w:cs="Arial"/>
+        </w:rPr>
+        <w:t>, após esse</w:t>
+      </w:r>
+      <w:r>
+        <w:rPr>
+          <w:rFonts w:ascii="Arial" w:hAnsi="Arial" w:cs="Arial"/>
+        </w:rPr>
+        <w:t xml:space="preserve"> consenso estabeleceu</w:t>
+      </w:r>
+      <w:r>
+        <w:rPr>
+          <w:rFonts w:ascii="Arial" w:hAnsi="Arial" w:cs="Arial"/>
+        </w:rPr>
+        <w:t xml:space="preserve"> -se a próxima fase da reunião</w:t>
+      </w:r>
+      <w:r>
+        <w:rPr>
+          <w:rFonts w:ascii="Arial" w:hAnsi="Arial" w:cs="Arial"/>
+        </w:rPr>
+        <w:t>, que se concentrou na discussão aprofundada do documento de gestão de mudança.</w:t>
+      </w:r>
+    </w:p>
+    <w:p>
+      <w:pPr>
+        <w:rPr>
+          <w:rFonts w:ascii="Arial" w:hAnsi="Arial" w:cs="Arial"/>
+          <w:b/>
+          <w:sz w:val="24"/>
+          <w:szCs w:val="24"/>
+        </w:rPr>
+      </w:pPr>
+    </w:p>
+    <w:p>
+      <w:pPr>
+        <w:jc w:val="center"/>
+        <w:rPr>
+          <w:rFonts w:ascii="Arial" w:hAnsi="Arial" w:cs="Arial"/>
+        </w:rPr>
+      </w:pPr>
+      <w:r>
+        <w:rPr>
+          <w:rFonts w:ascii="Arial" w:hAnsi="Arial" w:cs="Arial"/>
+          <w:b/>
+          <w:sz w:val="24"/>
+          <w:szCs w:val="24"/>
+        </w:rPr>
+        <w:t>Reunião</w:t>
+      </w:r>
+      <w:r>
+        <w:rPr>
+          <w:rFonts w:ascii="Arial" w:hAnsi="Arial" w:cs="Arial"/>
+          <w:b/>
+          <w:sz w:val="24"/>
+          <w:szCs w:val="24"/>
+        </w:rPr>
+        <w:t xml:space="preserve"> Semanal </w:t>
+      </w:r>
+      <w:r>
+        <w:rPr>
+          <w:rFonts w:ascii="Arial" w:hAnsi="Arial" w:cs="Arial"/>
+          <w:b/>
+          <w:sz w:val="24"/>
+          <w:szCs w:val="24"/>
+        </w:rPr>
+        <w:t xml:space="preserve">– </w:t>
+      </w:r>
+      <w:r>
+        <w:rPr>
+          <w:rFonts w:ascii="Arial" w:hAnsi="Arial" w:cs="Arial"/>
+          <w:b/>
+          <w:sz w:val="24"/>
+          <w:szCs w:val="24"/>
+        </w:rPr>
+        <w:t>30</w:t>
+      </w:r>
+      <w:r>
+        <w:rPr>
+          <w:rFonts w:ascii="Arial" w:hAnsi="Arial" w:cs="Arial"/>
+          <w:b/>
+          <w:sz w:val="24"/>
+          <w:szCs w:val="24"/>
+        </w:rPr>
+        <w:t>/11</w:t>
+      </w:r>
+      <w:r>
+        <w:rPr>
+          <w:rFonts w:ascii="Arial" w:hAnsi="Arial" w:cs="Arial"/>
+          <w:b/>
+          <w:sz w:val="24"/>
+          <w:szCs w:val="24"/>
+        </w:rPr>
+        <w:t>/2023</w:t>
+      </w:r>
+    </w:p>
+    <w:tbl>
+      <w:tblPr>
+        <w:tblStyle w:val="Tabelacomgrade"/>
+        <w:tblW w:w="9557" w:type="dxa"/>
+        <w:tblInd w:w="-576" w:type="dxa"/>
+        <w:tblLook w:val="04A0" w:firstRow="1" w:lastRow="0" w:firstColumn="1" w:lastColumn="0" w:noHBand="0" w:noVBand="1"/>
+      </w:tblPr>
+      <w:tblGrid>
+        <w:gridCol w:w="3262"/>
+        <w:gridCol w:w="995"/>
+        <w:gridCol w:w="1080"/>
+        <w:gridCol w:w="917"/>
+        <w:gridCol w:w="3303"/>
+      </w:tblGrid>
+      <w:tr>
+        <w:tc>
+          <w:tcPr>
+            <w:tcW w:w="9557" w:type="dxa"/>
+            <w:gridSpan w:val="5"/>
+          </w:tcPr>
+          <w:p>
+            <w:pPr>
+              <w:jc w:val="center"/>
+              <w:rPr>
+                <w:rFonts w:ascii="Arial" w:hAnsi="Arial" w:cs="Arial"/>
+                <w:bCs/>
+                <w:sz w:val="20"/>
+                <w:szCs w:val="20"/>
+              </w:rPr>
+            </w:pPr>
+            <w:r>
+              <w:rPr>
+                <w:rFonts w:ascii="Arial" w:hAnsi="Arial" w:cs="Arial"/>
+                <w:bCs/>
+                <w:sz w:val="20"/>
+                <w:szCs w:val="20"/>
+              </w:rPr>
+              <w:t xml:space="preserve">Daily </w:t>
+            </w:r>
+            <w:r>
+              <w:rPr>
+                <w:rFonts w:ascii="Arial" w:hAnsi="Arial" w:cs="Arial"/>
+                <w:bCs/>
+                <w:sz w:val="20"/>
+                <w:szCs w:val="20"/>
+              </w:rPr>
+              <w:t>29</w:t>
+            </w:r>
+            <w:r>
+              <w:rPr>
+                <w:rFonts w:ascii="Arial" w:hAnsi="Arial" w:cs="Arial"/>
+                <w:bCs/>
+                <w:sz w:val="20"/>
+                <w:szCs w:val="20"/>
+              </w:rPr>
+              <w:t>/</w:t>
+            </w:r>
+            <w:r>
+              <w:rPr>
+                <w:rFonts w:ascii="Arial" w:hAnsi="Arial" w:cs="Arial"/>
+                <w:bCs/>
+                <w:sz w:val="20"/>
+                <w:szCs w:val="20"/>
+              </w:rPr>
+              <w:t>11</w:t>
+            </w:r>
+            <w:r>
+              <w:rPr>
+                <w:rFonts w:ascii="Arial" w:hAnsi="Arial" w:cs="Arial"/>
+                <w:bCs/>
+                <w:sz w:val="20"/>
+                <w:szCs w:val="20"/>
+              </w:rPr>
+              <w:t>/2023</w:t>
+            </w:r>
+          </w:p>
+        </w:tc>
+      </w:tr>
+      <w:tr>
+        <w:tc>
+          <w:tcPr>
+            <w:tcW w:w="3262" w:type="dxa"/>
+          </w:tcPr>
+          <w:p>
+            <w:pPr>
+              <w:jc w:val="center"/>
+              <w:rPr>
+                <w:rFonts w:ascii="Arial" w:hAnsi="Arial" w:cs="Arial"/>
+                <w:bCs/>
+                <w:sz w:val="20"/>
+                <w:szCs w:val="20"/>
+              </w:rPr>
+            </w:pPr>
+            <w:r>
+              <w:rPr>
+                <w:rFonts w:ascii="Arial" w:hAnsi="Arial" w:cs="Arial"/>
+                <w:bCs/>
+                <w:sz w:val="20"/>
+                <w:szCs w:val="20"/>
+              </w:rPr>
+              <w:t>Presentes</w:t>
+            </w:r>
+          </w:p>
+        </w:tc>
+        <w:tc>
+          <w:tcPr>
+            <w:tcW w:w="995" w:type="dxa"/>
+          </w:tcPr>
+          <w:p>
+            <w:pPr>
+              <w:jc w:val="center"/>
+              <w:rPr>
+                <w:rFonts w:ascii="Arial" w:hAnsi="Arial" w:cs="Arial"/>
+                <w:bCs/>
+                <w:sz w:val="20"/>
+                <w:szCs w:val="20"/>
+              </w:rPr>
+            </w:pPr>
+            <w:r>
+              <w:rPr>
+                <w:rFonts w:ascii="Arial" w:hAnsi="Arial" w:cs="Arial"/>
+                <w:bCs/>
+                <w:sz w:val="20"/>
+                <w:szCs w:val="20"/>
+              </w:rPr>
+              <w:t>Horário chegada</w:t>
+            </w:r>
+          </w:p>
+        </w:tc>
+        <w:tc>
+          <w:tcPr>
+            <w:tcW w:w="1080" w:type="dxa"/>
+          </w:tcPr>
+          <w:p>
+            <w:pPr>
+              <w:jc w:val="center"/>
+              <w:rPr>
+                <w:rFonts w:ascii="Arial" w:hAnsi="Arial" w:cs="Arial"/>
+                <w:bCs/>
+                <w:sz w:val="20"/>
+                <w:szCs w:val="20"/>
+              </w:rPr>
+            </w:pPr>
+            <w:r>
+              <w:rPr>
+                <w:rFonts w:ascii="Arial" w:hAnsi="Arial" w:cs="Arial"/>
+                <w:bCs/>
+                <w:sz w:val="20"/>
+                <w:szCs w:val="20"/>
+              </w:rPr>
+              <w:t>Ausentes</w:t>
+            </w:r>
+          </w:p>
+        </w:tc>
+        <w:tc>
+          <w:tcPr>
+            <w:tcW w:w="917" w:type="dxa"/>
+          </w:tcPr>
+          <w:p>
+            <w:pPr>
+              <w:jc w:val="center"/>
+              <w:rPr>
+                <w:rFonts w:ascii="Arial" w:hAnsi="Arial" w:cs="Arial"/>
+                <w:bCs/>
+                <w:sz w:val="20"/>
+                <w:szCs w:val="20"/>
+              </w:rPr>
+            </w:pPr>
+            <w:r>
+              <w:rPr>
+                <w:rFonts w:ascii="Arial" w:hAnsi="Arial" w:cs="Arial"/>
+                <w:bCs/>
+                <w:sz w:val="20"/>
+                <w:szCs w:val="20"/>
+              </w:rPr>
+              <w:t>Motivo</w:t>
+            </w:r>
+          </w:p>
+        </w:tc>
+        <w:tc>
+          <w:tcPr>
+            <w:tcW w:w="3303" w:type="dxa"/>
+          </w:tcPr>
+          <w:p>
+            <w:pPr>
+              <w:jc w:val="center"/>
+              <w:rPr>
+                <w:rFonts w:ascii="Arial" w:hAnsi="Arial" w:cs="Arial"/>
+                <w:bCs/>
+                <w:sz w:val="20"/>
+                <w:szCs w:val="20"/>
+              </w:rPr>
+            </w:pPr>
+            <w:r>
+              <w:rPr>
+                <w:rFonts w:ascii="Arial" w:hAnsi="Arial" w:cs="Arial"/>
+                <w:bCs/>
+                <w:sz w:val="20"/>
+                <w:szCs w:val="20"/>
+              </w:rPr>
+              <w:t>Assunto</w:t>
+            </w:r>
+          </w:p>
+        </w:tc>
+      </w:tr>
+      <w:tr>
+        <w:tc>
+          <w:tcPr>
+            <w:tcW w:w="3262" w:type="dxa"/>
+          </w:tcPr>
+          <w:p>
+            <w:pPr>
+              <w:rPr>
+                <w:rFonts w:ascii="Arial" w:hAnsi="Arial" w:cs="Arial"/>
+                <w:bCs/>
+                <w:sz w:val="20"/>
+                <w:szCs w:val="20"/>
+              </w:rPr>
+            </w:pPr>
+            <w:r>
+              <w:rPr>
+                <w:rFonts w:ascii="Arial" w:hAnsi="Arial" w:cs="Arial"/>
+                <w:bCs/>
+                <w:sz w:val="20"/>
+                <w:szCs w:val="20"/>
+              </w:rPr>
+              <w:t>Ana Catarina</w:t>
+            </w:r>
+          </w:p>
+        </w:tc>
+        <w:tc>
+          <w:tcPr>
+            <w:tcW w:w="995" w:type="dxa"/>
+          </w:tcPr>
+          <w:p>
+            <w:pPr>
+              <w:jc w:val="center"/>
+              <w:rPr>
+                <w:rFonts w:ascii="Arial" w:hAnsi="Arial" w:cs="Arial"/>
+                <w:bCs/>
+                <w:sz w:val="20"/>
+                <w:szCs w:val="20"/>
+              </w:rPr>
+            </w:pPr>
+            <w:r>
+              <w:rPr>
+                <w:rFonts w:ascii="Arial" w:hAnsi="Arial" w:cs="Arial"/>
+                <w:bCs/>
+                <w:sz w:val="20"/>
+                <w:szCs w:val="20"/>
+              </w:rPr>
+              <w:t>16:40</w:t>
+            </w:r>
+          </w:p>
+        </w:tc>
+        <w:tc>
+          <w:tcPr>
+            <w:tcW w:w="1080" w:type="dxa"/>
+          </w:tcPr>
+          <w:p>
+            <w:pPr>
+              <w:jc w:val="center"/>
+              <w:rPr>
+                <w:rFonts w:ascii="Arial" w:hAnsi="Arial" w:cs="Arial"/>
+                <w:b/>
+              </w:rPr>
+            </w:pPr>
+            <w:r>
+              <w:rPr>
+                <w:rFonts w:ascii="Arial" w:hAnsi="Arial" w:cs="Arial"/>
+                <w:b/>
+              </w:rPr>
+              <w:t>-</w:t>
+            </w:r>
+          </w:p>
+        </w:tc>
+        <w:tc>
+          <w:tcPr>
+            <w:tcW w:w="917" w:type="dxa"/>
+          </w:tcPr>
+          <w:p>
+            <w:pPr>
+              <w:jc w:val="center"/>
+              <w:rPr>
+                <w:rFonts w:ascii="Arial" w:hAnsi="Arial" w:cs="Arial"/>
+                <w:b/>
+                <w:sz w:val="24"/>
+                <w:szCs w:val="24"/>
+              </w:rPr>
+            </w:pPr>
+            <w:r>
+              <w:rPr>
+                <w:rFonts w:ascii="Arial" w:hAnsi="Arial" w:cs="Arial"/>
+                <w:b/>
+                <w:sz w:val="24"/>
+                <w:szCs w:val="24"/>
+              </w:rPr>
+              <w:t>-</w:t>
+            </w:r>
+          </w:p>
+        </w:tc>
+        <w:tc>
+          <w:tcPr>
+            <w:tcW w:w="3303" w:type="dxa"/>
+            <w:vMerge w:val="restart"/>
+          </w:tcPr>
+          <w:p>
+            <w:pPr>
+              <w:rPr>
+                <w:rFonts w:ascii="Arial" w:hAnsi="Arial" w:cs="Arial"/>
+                <w:bCs/>
+                <w:sz w:val="20"/>
+                <w:szCs w:val="20"/>
+              </w:rPr>
+            </w:pPr>
+          </w:p>
+          <w:p>
+            <w:pPr>
+              <w:rPr>
+                <w:rFonts w:ascii="Arial" w:hAnsi="Arial" w:cs="Arial"/>
+                <w:bCs/>
+                <w:sz w:val="20"/>
+                <w:szCs w:val="20"/>
+              </w:rPr>
+            </w:pPr>
+            <w:r>
+              <w:rPr>
+                <w:rFonts w:ascii="Arial" w:hAnsi="Arial" w:cs="Arial"/>
+                <w:bCs/>
+                <w:sz w:val="20"/>
+                <w:szCs w:val="20"/>
+              </w:rPr>
+              <w:t>- Integração cadastro de armazém</w:t>
+            </w:r>
+          </w:p>
+          <w:p>
+            <w:pPr>
+              <w:rPr>
+                <w:rFonts w:ascii="Arial" w:hAnsi="Arial" w:cs="Arial"/>
+                <w:bCs/>
+                <w:sz w:val="20"/>
+                <w:szCs w:val="20"/>
+              </w:rPr>
+            </w:pPr>
+            <w:r>
+              <w:rPr>
+                <w:rFonts w:ascii="Arial" w:hAnsi="Arial" w:cs="Arial"/>
+                <w:bCs/>
+                <w:sz w:val="20"/>
+                <w:szCs w:val="20"/>
+              </w:rPr>
+              <w:t>- Discussão sobre o documento de gestão de mudança</w:t>
+            </w:r>
+            <w:r>
+              <w:rPr>
+                <w:rFonts w:ascii="Arial" w:hAnsi="Arial" w:cs="Arial"/>
+                <w:bCs/>
+                <w:sz w:val="20"/>
+                <w:szCs w:val="20"/>
+              </w:rPr>
+              <w:t xml:space="preserve"> - gmud</w:t>
+            </w:r>
+          </w:p>
+          <w:p>
+            <w:pPr>
+              <w:rPr>
+                <w:rFonts w:ascii="Arial" w:hAnsi="Arial" w:cs="Arial"/>
+                <w:bCs/>
+                <w:sz w:val="20"/>
+                <w:szCs w:val="20"/>
+              </w:rPr>
+            </w:pPr>
+          </w:p>
+          <w:p>
+            <w:pPr>
+              <w:rPr>
+                <w:rFonts w:ascii="Arial" w:hAnsi="Arial" w:cs="Arial"/>
+                <w:bCs/>
+                <w:sz w:val="20"/>
+                <w:szCs w:val="20"/>
+              </w:rPr>
+            </w:pPr>
+          </w:p>
+          <w:p>
+            <w:pPr>
+              <w:rPr>
+                <w:rFonts w:ascii="Arial" w:hAnsi="Arial" w:cs="Arial"/>
+                <w:bCs/>
+                <w:sz w:val="20"/>
+                <w:szCs w:val="20"/>
+              </w:rPr>
+            </w:pPr>
+          </w:p>
+        </w:tc>
+      </w:tr>
+      <w:tr>
+        <w:tc>
+          <w:tcPr>
+            <w:tcW w:w="3262" w:type="dxa"/>
+          </w:tcPr>
+          <w:p>
+            <w:pPr>
+              <w:rPr>
+                <w:rFonts w:ascii="Arial" w:hAnsi="Arial" w:cs="Arial"/>
+                <w:bCs/>
+                <w:sz w:val="20"/>
+                <w:szCs w:val="20"/>
+              </w:rPr>
+            </w:pPr>
+            <w:r>
+              <w:rPr>
+                <w:rFonts w:ascii="Arial" w:hAnsi="Arial" w:cs="Arial"/>
+                <w:bCs/>
+                <w:sz w:val="20"/>
+                <w:szCs w:val="20"/>
+              </w:rPr>
+              <w:t>Emmily Ferreira</w:t>
+            </w:r>
+          </w:p>
+        </w:tc>
+        <w:tc>
+          <w:tcPr>
+            <w:tcW w:w="995" w:type="dxa"/>
+          </w:tcPr>
+          <w:p>
+            <w:pPr>
+              <w:jc w:val="center"/>
+              <w:rPr>
+                <w:rFonts w:ascii="Arial" w:hAnsi="Arial" w:cs="Arial"/>
+                <w:bCs/>
+                <w:sz w:val="20"/>
+                <w:szCs w:val="20"/>
+              </w:rPr>
+            </w:pPr>
+            <w:r>
+              <w:rPr>
+                <w:rFonts w:ascii="Arial" w:hAnsi="Arial" w:cs="Arial"/>
+                <w:bCs/>
+                <w:sz w:val="20"/>
+                <w:szCs w:val="20"/>
+              </w:rPr>
+              <w:t>16:40</w:t>
+            </w:r>
+          </w:p>
+        </w:tc>
+        <w:tc>
+          <w:tcPr>
+            <w:tcW w:w="1080" w:type="dxa"/>
+          </w:tcPr>
+          <w:p>
+            <w:pPr>
+              <w:jc w:val="center"/>
+              <w:rPr>
+                <w:rFonts w:ascii="Arial" w:hAnsi="Arial" w:cs="Arial"/>
+                <w:b/>
+              </w:rPr>
+            </w:pPr>
+            <w:r>
+              <w:rPr>
+                <w:rFonts w:ascii="Arial" w:hAnsi="Arial" w:cs="Arial"/>
+                <w:b/>
+              </w:rPr>
+              <w:t>-</w:t>
+            </w:r>
+          </w:p>
+        </w:tc>
+        <w:tc>
+          <w:tcPr>
+            <w:tcW w:w="917" w:type="dxa"/>
+          </w:tcPr>
+          <w:p>
+            <w:pPr>
+              <w:jc w:val="center"/>
+              <w:rPr>
+                <w:rFonts w:ascii="Arial" w:hAnsi="Arial" w:cs="Arial"/>
+                <w:b/>
+                <w:sz w:val="24"/>
+                <w:szCs w:val="24"/>
+              </w:rPr>
+            </w:pPr>
+            <w:r>
+              <w:rPr>
+                <w:rFonts w:ascii="Arial" w:hAnsi="Arial" w:cs="Arial"/>
+                <w:b/>
+                <w:sz w:val="24"/>
+                <w:szCs w:val="24"/>
+              </w:rPr>
+              <w:t>-</w:t>
+            </w:r>
+          </w:p>
+        </w:tc>
+        <w:tc>
+          <w:tcPr>
+            <w:tcW w:w="3303" w:type="dxa"/>
+            <w:vMerge/>
+          </w:tcPr>
+          <w:p>
+            <w:pPr>
+              <w:rPr>
+                <w:rFonts w:ascii="Arial" w:hAnsi="Arial" w:cs="Arial"/>
+                <w:b/>
+                <w:sz w:val="24"/>
+                <w:szCs w:val="24"/>
+              </w:rPr>
+            </w:pPr>
+          </w:p>
+        </w:tc>
+      </w:tr>
+      <w:tr>
+        <w:tc>
+          <w:tcPr>
+            <w:tcW w:w="3262" w:type="dxa"/>
+          </w:tcPr>
+          <w:p>
+            <w:pPr>
+              <w:rPr>
+                <w:rFonts w:ascii="Arial" w:hAnsi="Arial" w:cs="Arial"/>
+                <w:bCs/>
+                <w:sz w:val="20"/>
+                <w:szCs w:val="20"/>
+              </w:rPr>
+            </w:pPr>
+            <w:r>
+              <w:rPr>
+                <w:rFonts w:ascii="Arial" w:hAnsi="Arial" w:cs="Arial"/>
+                <w:bCs/>
+                <w:sz w:val="20"/>
+                <w:szCs w:val="20"/>
+              </w:rPr>
+              <w:t>Gustavo Ferreira</w:t>
+            </w:r>
+          </w:p>
+        </w:tc>
+        <w:tc>
+          <w:tcPr>
+            <w:tcW w:w="995" w:type="dxa"/>
+          </w:tcPr>
+          <w:p>
+            <w:pPr>
+              <w:jc w:val="center"/>
+              <w:rPr>
+                <w:rFonts w:ascii="Arial" w:hAnsi="Arial" w:cs="Arial"/>
+                <w:bCs/>
+                <w:sz w:val="20"/>
+                <w:szCs w:val="20"/>
+              </w:rPr>
+            </w:pPr>
+            <w:r>
+              <w:rPr>
+                <w:rFonts w:ascii="Arial" w:hAnsi="Arial" w:cs="Arial"/>
+                <w:bCs/>
+                <w:sz w:val="20"/>
+                <w:szCs w:val="20"/>
+              </w:rPr>
+              <w:t>16:40</w:t>
+            </w:r>
+          </w:p>
+        </w:tc>
+        <w:tc>
+          <w:tcPr>
+            <w:tcW w:w="1080" w:type="dxa"/>
+          </w:tcPr>
+          <w:p>
+            <w:pPr>
+              <w:jc w:val="center"/>
+              <w:rPr>
+                <w:rFonts w:ascii="Arial" w:hAnsi="Arial" w:cs="Arial"/>
+                <w:b/>
+              </w:rPr>
+            </w:pPr>
+            <w:r>
+              <w:rPr>
+                <w:rFonts w:ascii="Arial" w:hAnsi="Arial" w:cs="Arial"/>
+                <w:b/>
+              </w:rPr>
+              <w:t>-</w:t>
+            </w:r>
+          </w:p>
+        </w:tc>
+        <w:tc>
+          <w:tcPr>
+            <w:tcW w:w="917" w:type="dxa"/>
+          </w:tcPr>
+          <w:p>
+            <w:pPr>
+              <w:jc w:val="center"/>
+              <w:rPr>
+                <w:rFonts w:ascii="Arial" w:hAnsi="Arial" w:cs="Arial"/>
+                <w:b/>
+                <w:sz w:val="20"/>
+                <w:szCs w:val="20"/>
+              </w:rPr>
+            </w:pPr>
+            <w:r>
+              <w:rPr>
+                <w:rFonts w:ascii="Arial" w:hAnsi="Arial" w:cs="Arial"/>
+                <w:b/>
+                <w:sz w:val="24"/>
+                <w:szCs w:val="24"/>
+              </w:rPr>
+              <w:t>-</w:t>
+            </w:r>
+          </w:p>
+        </w:tc>
+        <w:tc>
+          <w:tcPr>
+            <w:tcW w:w="3303" w:type="dxa"/>
+            <w:vMerge/>
+          </w:tcPr>
+          <w:p>
+            <w:pPr>
+              <w:rPr>
+                <w:rFonts w:ascii="Arial" w:hAnsi="Arial" w:cs="Arial"/>
+                <w:b/>
+                <w:sz w:val="24"/>
+                <w:szCs w:val="24"/>
+              </w:rPr>
+            </w:pPr>
+          </w:p>
+        </w:tc>
+      </w:tr>
+      <w:tr>
+        <w:tc>
+          <w:tcPr>
+            <w:tcW w:w="3262" w:type="dxa"/>
+          </w:tcPr>
+          <w:p>
+            <w:pPr>
+              <w:rPr>
+                <w:rFonts w:ascii="Arial" w:hAnsi="Arial" w:cs="Arial"/>
+                <w:bCs/>
+                <w:sz w:val="20"/>
+                <w:szCs w:val="20"/>
+              </w:rPr>
+            </w:pPr>
+            <w:r>
+              <w:rPr>
+                <w:rFonts w:ascii="Arial" w:hAnsi="Arial" w:cs="Arial"/>
+                <w:bCs/>
+                <w:sz w:val="20"/>
+                <w:szCs w:val="20"/>
+              </w:rPr>
+              <w:t>Kauã Vidal</w:t>
+            </w:r>
+            <w:r>
+              <w:rPr>
+                <w:rFonts w:ascii="Arial" w:hAnsi="Arial" w:cs="Arial"/>
+                <w:bCs/>
+                <w:sz w:val="20"/>
+                <w:szCs w:val="20"/>
+              </w:rPr>
+              <w:t xml:space="preserve"> </w:t>
+            </w:r>
+          </w:p>
+        </w:tc>
+        <w:tc>
+          <w:tcPr>
+            <w:tcW w:w="995" w:type="dxa"/>
+          </w:tcPr>
+          <w:p>
+            <w:pPr>
+              <w:jc w:val="center"/>
+              <w:rPr>
+                <w:rFonts w:ascii="Arial" w:hAnsi="Arial" w:cs="Arial"/>
+                <w:sz w:val="20"/>
+                <w:szCs w:val="20"/>
+              </w:rPr>
+            </w:pPr>
+            <w:r>
+              <w:rPr>
+                <w:rFonts w:ascii="Arial" w:hAnsi="Arial" w:cs="Arial"/>
+                <w:bCs/>
+                <w:sz w:val="20"/>
+                <w:szCs w:val="20"/>
+              </w:rPr>
+              <w:t>16:40</w:t>
+            </w:r>
+          </w:p>
+        </w:tc>
+        <w:tc>
+          <w:tcPr>
+            <w:tcW w:w="1080" w:type="dxa"/>
+          </w:tcPr>
+          <w:p>
+            <w:pPr>
+              <w:jc w:val="center"/>
+              <w:rPr>
+                <w:rFonts w:ascii="Arial" w:hAnsi="Arial" w:cs="Arial"/>
+                <w:bCs/>
+              </w:rPr>
+            </w:pPr>
+            <w:r>
+              <w:rPr>
+                <w:rFonts w:ascii="Arial" w:hAnsi="Arial" w:cs="Arial"/>
+                <w:b/>
+              </w:rPr>
+              <w:t>-</w:t>
+            </w:r>
+          </w:p>
+        </w:tc>
+        <w:tc>
+          <w:tcPr>
+            <w:tcW w:w="917" w:type="dxa"/>
+          </w:tcPr>
+          <w:p>
+            <w:pPr>
+              <w:jc w:val="center"/>
+              <w:rPr>
+                <w:rFonts w:ascii="Arial" w:hAnsi="Arial" w:cs="Arial"/>
+                <w:bCs/>
+                <w:sz w:val="20"/>
+                <w:szCs w:val="20"/>
+              </w:rPr>
+            </w:pPr>
+            <w:r>
+              <w:rPr>
+                <w:rFonts w:ascii="Arial" w:hAnsi="Arial" w:cs="Arial"/>
+                <w:b/>
+                <w:sz w:val="24"/>
+                <w:szCs w:val="24"/>
+              </w:rPr>
+              <w:t>-</w:t>
+            </w:r>
+          </w:p>
+        </w:tc>
+        <w:tc>
+          <w:tcPr>
+            <w:tcW w:w="3303" w:type="dxa"/>
+            <w:vMerge/>
+          </w:tcPr>
+          <w:p>
+            <w:pPr>
+              <w:rPr>
+                <w:rFonts w:ascii="Arial" w:hAnsi="Arial" w:cs="Arial"/>
+                <w:b/>
+                <w:sz w:val="24"/>
+                <w:szCs w:val="24"/>
+              </w:rPr>
+            </w:pPr>
+          </w:p>
+        </w:tc>
+      </w:tr>
+      <w:tr>
+        <w:trPr>
+          <w:trHeight w:val="372"/>
+        </w:trPr>
+        <w:tc>
+          <w:tcPr>
+            <w:tcW w:w="3262" w:type="dxa"/>
+          </w:tcPr>
+          <w:p>
+            <w:pPr>
+              <w:rPr>
+                <w:rFonts w:ascii="Arial" w:hAnsi="Arial" w:cs="Arial"/>
+                <w:bCs/>
+                <w:sz w:val="20"/>
+                <w:szCs w:val="20"/>
+              </w:rPr>
+            </w:pPr>
+            <w:r>
+              <w:rPr>
+                <w:rFonts w:ascii="Arial" w:hAnsi="Arial" w:cs="Arial"/>
+                <w:bCs/>
+                <w:sz w:val="20"/>
+                <w:szCs w:val="20"/>
+              </w:rPr>
+              <w:t>Kauan Parente</w:t>
+            </w:r>
+          </w:p>
+        </w:tc>
+        <w:tc>
+          <w:tcPr>
+            <w:tcW w:w="995" w:type="dxa"/>
+          </w:tcPr>
+          <w:p>
+            <w:pPr>
+              <w:jc w:val="center"/>
+              <w:rPr>
+                <w:rFonts w:ascii="Arial" w:hAnsi="Arial" w:cs="Arial"/>
+                <w:b/>
+                <w:sz w:val="24"/>
+                <w:szCs w:val="24"/>
+              </w:rPr>
+            </w:pPr>
+            <w:r>
+              <w:rPr>
+                <w:rFonts w:ascii="Arial" w:hAnsi="Arial" w:cs="Arial"/>
+                <w:bCs/>
+                <w:sz w:val="20"/>
+                <w:szCs w:val="20"/>
+              </w:rPr>
+              <w:t>16:40</w:t>
+            </w:r>
+          </w:p>
+        </w:tc>
+        <w:tc>
+          <w:tcPr>
+            <w:tcW w:w="1080" w:type="dxa"/>
+          </w:tcPr>
+          <w:p>
+            <w:pPr>
+              <w:jc w:val="center"/>
+              <w:rPr>
+                <w:rFonts w:ascii="Arial" w:hAnsi="Arial" w:cs="Arial"/>
+                <w:b/>
+              </w:rPr>
+            </w:pPr>
+            <w:r>
+              <w:rPr>
+                <w:rFonts w:ascii="Arial" w:hAnsi="Arial" w:cs="Arial"/>
+                <w:b/>
+              </w:rPr>
+              <w:t>-</w:t>
+            </w:r>
+          </w:p>
+        </w:tc>
+        <w:tc>
+          <w:tcPr>
+            <w:tcW w:w="917" w:type="dxa"/>
+          </w:tcPr>
+          <w:p>
+            <w:pPr>
+              <w:jc w:val="center"/>
+              <w:rPr>
+                <w:rFonts w:ascii="Arial" w:hAnsi="Arial" w:cs="Arial"/>
+                <w:bCs/>
+                <w:sz w:val="20"/>
+                <w:szCs w:val="20"/>
+              </w:rPr>
+            </w:pPr>
+            <w:r>
+              <w:rPr>
+                <w:rFonts w:ascii="Arial" w:hAnsi="Arial" w:cs="Arial"/>
+                <w:b/>
+                <w:sz w:val="24"/>
+                <w:szCs w:val="24"/>
+              </w:rPr>
+              <w:t>-</w:t>
+            </w:r>
+          </w:p>
+        </w:tc>
+        <w:tc>
+          <w:tcPr>
+            <w:tcW w:w="3303" w:type="dxa"/>
+            <w:vMerge/>
+          </w:tcPr>
+          <w:p>
+            <w:pPr>
+              <w:rPr>
+                <w:rFonts w:ascii="Arial" w:hAnsi="Arial" w:cs="Arial"/>
+                <w:b/>
+                <w:sz w:val="24"/>
+                <w:szCs w:val="24"/>
+              </w:rPr>
+            </w:pPr>
+          </w:p>
+        </w:tc>
+      </w:tr>
+      <w:tr>
+        <w:trPr>
+          <w:trHeight w:val="136"/>
+        </w:trPr>
+        <w:tc>
+          <w:tcPr>
+            <w:tcW w:w="3262" w:type="dxa"/>
+          </w:tcPr>
+          <w:p>
+            <w:pPr>
+              <w:rPr>
+                <w:rFonts w:ascii="Arial" w:hAnsi="Arial" w:cs="Arial"/>
+                <w:bCs/>
+                <w:sz w:val="20"/>
+                <w:szCs w:val="20"/>
+              </w:rPr>
+            </w:pPr>
+            <w:r>
+              <w:rPr>
+                <w:rFonts w:ascii="Arial" w:hAnsi="Arial" w:cs="Arial"/>
+                <w:bCs/>
+                <w:sz w:val="20"/>
+                <w:szCs w:val="20"/>
+              </w:rPr>
+              <w:t>Michelly Mendes</w:t>
+            </w:r>
+            <w:r>
+              <w:rPr>
+                <w:rFonts w:ascii="Arial" w:hAnsi="Arial" w:cs="Arial"/>
+                <w:bCs/>
+                <w:sz w:val="20"/>
+                <w:szCs w:val="20"/>
+              </w:rPr>
+              <w:t xml:space="preserve"> </w:t>
+            </w:r>
+          </w:p>
+        </w:tc>
+        <w:tc>
+          <w:tcPr>
+            <w:tcW w:w="995" w:type="dxa"/>
+          </w:tcPr>
+          <w:p>
+            <w:pPr>
+              <w:jc w:val="center"/>
+              <w:rPr>
+                <w:rFonts w:ascii="Arial" w:hAnsi="Arial" w:cs="Arial"/>
+                <w:b/>
+                <w:sz w:val="24"/>
+                <w:szCs w:val="24"/>
+              </w:rPr>
+            </w:pPr>
+            <w:r>
+              <w:rPr>
+                <w:rFonts w:ascii="Arial" w:hAnsi="Arial" w:cs="Arial"/>
+                <w:bCs/>
+                <w:sz w:val="20"/>
+                <w:szCs w:val="20"/>
+              </w:rPr>
+              <w:t>16:40</w:t>
+            </w:r>
+          </w:p>
+        </w:tc>
+        <w:tc>
+          <w:tcPr>
+            <w:tcW w:w="1080" w:type="dxa"/>
+          </w:tcPr>
+          <w:p>
+            <w:pPr>
+              <w:jc w:val="center"/>
+              <w:rPr>
+                <w:rFonts w:ascii="Arial" w:hAnsi="Arial" w:cs="Arial"/>
+                <w:b/>
+              </w:rPr>
+            </w:pPr>
+            <w:r>
+              <w:rPr>
+                <w:rFonts w:ascii="Arial" w:hAnsi="Arial" w:cs="Arial"/>
+                <w:b/>
+              </w:rPr>
+              <w:t>-</w:t>
+            </w:r>
+          </w:p>
+        </w:tc>
+        <w:tc>
+          <w:tcPr>
+            <w:tcW w:w="917" w:type="dxa"/>
+          </w:tcPr>
+          <w:p>
+            <w:pPr>
+              <w:jc w:val="center"/>
+              <w:rPr>
+                <w:rFonts w:ascii="Arial" w:hAnsi="Arial" w:cs="Arial"/>
+                <w:b/>
+                <w:sz w:val="20"/>
+                <w:szCs w:val="20"/>
+              </w:rPr>
+            </w:pPr>
+            <w:r>
+              <w:rPr>
+                <w:rFonts w:ascii="Arial" w:hAnsi="Arial" w:cs="Arial"/>
+                <w:b/>
+                <w:sz w:val="24"/>
+                <w:szCs w:val="24"/>
+              </w:rPr>
+              <w:t>-</w:t>
+            </w:r>
+          </w:p>
+        </w:tc>
+        <w:tc>
+          <w:tcPr>
+            <w:tcW w:w="3303" w:type="dxa"/>
+            <w:vMerge/>
+          </w:tcPr>
+          <w:p>
+            <w:pPr>
+              <w:rPr>
+                <w:rFonts w:ascii="Arial" w:hAnsi="Arial" w:cs="Arial"/>
+                <w:b/>
+                <w:sz w:val="24"/>
+                <w:szCs w:val="24"/>
+              </w:rPr>
+            </w:pPr>
+          </w:p>
+        </w:tc>
+      </w:tr>
+      <w:tr>
+        <w:trPr>
+          <w:trHeight w:val="70"/>
+        </w:trPr>
+        <w:tc>
+          <w:tcPr>
+            <w:tcW w:w="3262" w:type="dxa"/>
+          </w:tcPr>
+          <w:p>
+            <w:pPr>
+              <w:rPr>
+                <w:rFonts w:ascii="Arial" w:hAnsi="Arial" w:cs="Arial"/>
+                <w:bCs/>
+                <w:sz w:val="20"/>
+                <w:szCs w:val="20"/>
+              </w:rPr>
+            </w:pPr>
+            <w:r>
+              <w:rPr>
+                <w:rFonts w:ascii="Arial" w:hAnsi="Arial" w:cs="Arial"/>
+                <w:bCs/>
+                <w:sz w:val="20"/>
+                <w:szCs w:val="20"/>
+              </w:rPr>
+              <w:t xml:space="preserve">Renan Alves </w:t>
+            </w:r>
+            <w:r>
+              <w:rPr>
+                <w:rFonts w:ascii="Arial" w:hAnsi="Arial" w:cs="Arial"/>
+                <w:bCs/>
+                <w:sz w:val="20"/>
+                <w:szCs w:val="20"/>
+              </w:rPr>
+              <w:t>- Scrum Master</w:t>
+            </w:r>
+          </w:p>
+        </w:tc>
+        <w:tc>
+          <w:tcPr>
+            <w:tcW w:w="995" w:type="dxa"/>
+          </w:tcPr>
+          <w:p>
+            <w:pPr>
+              <w:jc w:val="center"/>
+              <w:rPr>
+                <w:rFonts w:ascii="Arial" w:hAnsi="Arial" w:cs="Arial"/>
+                <w:b/>
+                <w:sz w:val="24"/>
+                <w:szCs w:val="24"/>
+              </w:rPr>
+            </w:pPr>
+            <w:r>
+              <w:rPr>
+                <w:rFonts w:ascii="Arial" w:hAnsi="Arial" w:cs="Arial"/>
+                <w:bCs/>
+                <w:sz w:val="20"/>
+                <w:szCs w:val="20"/>
+              </w:rPr>
+              <w:t>16:40</w:t>
+            </w:r>
+          </w:p>
+        </w:tc>
+        <w:tc>
+          <w:tcPr>
+            <w:tcW w:w="1080" w:type="dxa"/>
+          </w:tcPr>
+          <w:p>
+            <w:pPr>
+              <w:jc w:val="center"/>
+              <w:rPr>
+                <w:rFonts w:ascii="Arial" w:hAnsi="Arial" w:cs="Arial"/>
+                <w:bCs/>
+              </w:rPr>
+            </w:pPr>
+            <w:r>
+              <w:rPr>
+                <w:rFonts w:ascii="Arial" w:hAnsi="Arial" w:cs="Arial"/>
+                <w:b/>
+              </w:rPr>
+              <w:t>-</w:t>
+            </w:r>
+          </w:p>
+        </w:tc>
+        <w:tc>
+          <w:tcPr>
+            <w:tcW w:w="917" w:type="dxa"/>
+          </w:tcPr>
+          <w:p>
+            <w:pPr>
+              <w:jc w:val="center"/>
+              <w:rPr>
+                <w:rFonts w:ascii="Arial" w:hAnsi="Arial" w:cs="Arial"/>
+                <w:bCs/>
+                <w:sz w:val="20"/>
+                <w:szCs w:val="20"/>
+              </w:rPr>
+            </w:pPr>
+            <w:r>
+              <w:rPr>
+                <w:rFonts w:ascii="Arial" w:hAnsi="Arial" w:cs="Arial"/>
+                <w:b/>
+                <w:sz w:val="24"/>
+                <w:szCs w:val="24"/>
+              </w:rPr>
+              <w:t>-</w:t>
+            </w:r>
+          </w:p>
+        </w:tc>
+        <w:tc>
+          <w:tcPr>
+            <w:tcW w:w="3303" w:type="dxa"/>
+            <w:vMerge/>
+          </w:tcPr>
+          <w:p>
+            <w:pPr>
+              <w:rPr>
+                <w:rFonts w:ascii="Arial" w:hAnsi="Arial" w:cs="Arial"/>
+                <w:b/>
+                <w:sz w:val="24"/>
+                <w:szCs w:val="24"/>
+              </w:rPr>
+            </w:pPr>
+          </w:p>
+        </w:tc>
+      </w:tr>
+    </w:tbl>
+    <w:p>
+      <w:pPr>
+        <w:spacing w:after="0" w:line="240" w:lineRule="auto"/>
+        <w:rPr>
+          <w:rFonts w:ascii="Arial" w:eastAsia="Times New Roman" w:hAnsi="Arial" w:cs="Arial"/>
+          <w:lang w:eastAsia="pt-BR"/>
+        </w:rPr>
+      </w:pPr>
+    </w:p>
+    <w:p>
+      <w:pPr>
+        <w:spacing w:after="0" w:line="240" w:lineRule="auto"/>
+        <w:rPr>
+          <w:rFonts w:ascii="Arial" w:eastAsia="Times New Roman" w:hAnsi="Arial" w:cs="Arial"/>
+          <w:lang w:eastAsia="pt-BR"/>
+        </w:rPr>
+      </w:pPr>
+    </w:p>
+    <w:p>
+      <w:pPr>
+        <w:spacing w:before="240"/>
+        <w:rPr>
+          <w:rFonts w:ascii="Arial" w:hAnsi="Arial" w:cs="Arial"/>
+          <w:b/>
+          <w:sz w:val="24"/>
+          <w:szCs w:val="24"/>
+        </w:rPr>
+      </w:pPr>
+      <w:r>
+        <w:rPr>
+          <w:rFonts w:ascii="Arial" w:hAnsi="Arial" w:cs="Arial"/>
+        </w:rPr>
+        <w:t xml:space="preserve">Dando continuidade à reunião anterior foi decidido o início da </w:t>
+      </w:r>
+      <w:r>
+        <w:rPr>
+          <w:rFonts w:ascii="Arial" w:hAnsi="Arial" w:cs="Arial"/>
+        </w:rPr>
+        <w:t>integração do cadastro de armazém</w:t>
+      </w:r>
+      <w:r>
+        <w:rPr>
+          <w:rFonts w:ascii="Arial" w:hAnsi="Arial" w:cs="Arial"/>
+        </w:rPr>
+        <w:t xml:space="preserve"> e logo em seguida o cadastro dos sensores no banco de dados.</w:t>
+      </w:r>
+      <w:r>
+        <w:rPr>
+          <w:rFonts w:ascii="Arial" w:hAnsi="Arial" w:cs="Arial"/>
+        </w:rPr>
+        <w:softHyphen/>
+      </w:r>
+    </w:p>
     <w:p>
       <w:pPr>
         <w:spacing w:after="0" w:line="240" w:lineRule="auto"/>

</xml_diff>